<commit_message>
add relations to ERD_2_3_4.docx file & update diagram
</commit_message>
<xml_diff>
--- a/ERD/ERD_2_3_4.docx
+++ b/ERD/ERD_2_3_4.docx
@@ -214,8 +214,14 @@
         <w:tabs>
           <w:tab w:val="left" w:pos="7356"/>
         </w:tabs>
-      </w:pPr>
-      <w:r>
+        <w:rPr>
+          <w:lang w:val="en-GB"/>
+        </w:rPr>
+      </w:pPr>
+      <w:r>
+        <w:rPr>
+          <w:lang w:val="en-GB"/>
+        </w:rPr>
         <w:t>@startuml</w:t>
       </w:r>
     </w:p>
@@ -224,8 +230,14 @@
         <w:tabs>
           <w:tab w:val="left" w:pos="7356"/>
         </w:tabs>
-      </w:pPr>
-      <w:r>
+        <w:rPr>
+          <w:lang w:val="en-GB"/>
+        </w:rPr>
+      </w:pPr>
+      <w:r>
+        <w:rPr>
+          <w:lang w:val="en-GB"/>
+        </w:rPr>
         <w:t>entity "Student" {</w:t>
       </w:r>
     </w:p>
@@ -234,18 +246,44 @@
         <w:tabs>
           <w:tab w:val="left" w:pos="7356"/>
         </w:tabs>
-      </w:pPr>
-      <w:r>
-        <w:t xml:space="preserve">    + Student_ID : int</w:t>
-      </w:r>
-    </w:p>
-    <w:p>
-      <w:pPr>
-        <w:tabs>
-          <w:tab w:val="left" w:pos="7356"/>
-        </w:tabs>
-      </w:pPr>
-      <w:r>
+        <w:rPr>
+          <w:lang w:val="en-GB"/>
+        </w:rPr>
+      </w:pPr>
+      <w:r>
+        <w:rPr>
+          <w:lang w:val="en-GB"/>
+        </w:rPr>
+        <w:t xml:space="preserve">    + </w:t>
+      </w:r>
+      <w:proofErr w:type="spellStart"/>
+      <w:r>
+        <w:rPr>
+          <w:lang w:val="en-GB"/>
+        </w:rPr>
+        <w:t>Student_ID</w:t>
+      </w:r>
+      <w:proofErr w:type="spellEnd"/>
+      <w:r>
+        <w:rPr>
+          <w:lang w:val="en-GB"/>
+        </w:rPr>
+        <w:t xml:space="preserve"> : int</w:t>
+      </w:r>
+    </w:p>
+    <w:p>
+      <w:pPr>
+        <w:tabs>
+          <w:tab w:val="left" w:pos="7356"/>
+        </w:tabs>
+        <w:rPr>
+          <w:lang w:val="en-GB"/>
+        </w:rPr>
+      </w:pPr>
+      <w:r>
+        <w:rPr>
+          <w:lang w:val="en-GB"/>
+        </w:rPr>
         <w:t xml:space="preserve">    Name : string</w:t>
       </w:r>
     </w:p>
@@ -254,8 +292,14 @@
         <w:tabs>
           <w:tab w:val="left" w:pos="7356"/>
         </w:tabs>
-      </w:pPr>
-      <w:r>
+        <w:rPr>
+          <w:lang w:val="en-GB"/>
+        </w:rPr>
+      </w:pPr>
+      <w:r>
+        <w:rPr>
+          <w:lang w:val="en-GB"/>
+        </w:rPr>
         <w:t xml:space="preserve">    Email : string</w:t>
       </w:r>
     </w:p>
@@ -264,8 +308,14 @@
         <w:tabs>
           <w:tab w:val="left" w:pos="7356"/>
         </w:tabs>
-      </w:pPr>
-      <w:r>
+        <w:rPr>
+          <w:lang w:val="en-GB"/>
+        </w:rPr>
+      </w:pPr>
+      <w:r>
+        <w:rPr>
+          <w:lang w:val="en-GB"/>
+        </w:rPr>
         <w:t xml:space="preserve">    Password : string</w:t>
       </w:r>
     </w:p>
@@ -274,18 +324,44 @@
         <w:tabs>
           <w:tab w:val="left" w:pos="7356"/>
         </w:tabs>
-      </w:pPr>
-      <w:r>
-        <w:t xml:space="preserve">    Date_of_Birth : date</w:t>
-      </w:r>
-    </w:p>
-    <w:p>
-      <w:pPr>
-        <w:tabs>
-          <w:tab w:val="left" w:pos="7356"/>
-        </w:tabs>
-      </w:pPr>
-      <w:r>
+        <w:rPr>
+          <w:lang w:val="en-GB"/>
+        </w:rPr>
+      </w:pPr>
+      <w:r>
+        <w:rPr>
+          <w:lang w:val="en-GB"/>
+        </w:rPr>
+        <w:t xml:space="preserve">    </w:t>
+      </w:r>
+      <w:proofErr w:type="spellStart"/>
+      <w:r>
+        <w:rPr>
+          <w:lang w:val="en-GB"/>
+        </w:rPr>
+        <w:t>Date_of_Birth</w:t>
+      </w:r>
+      <w:proofErr w:type="spellEnd"/>
+      <w:r>
+        <w:rPr>
+          <w:lang w:val="en-GB"/>
+        </w:rPr>
+        <w:t xml:space="preserve"> : date</w:t>
+      </w:r>
+    </w:p>
+    <w:p>
+      <w:pPr>
+        <w:tabs>
+          <w:tab w:val="left" w:pos="7356"/>
+        </w:tabs>
+        <w:rPr>
+          <w:lang w:val="en-GB"/>
+        </w:rPr>
+      </w:pPr>
+      <w:r>
+        <w:rPr>
+          <w:lang w:val="en-GB"/>
+        </w:rPr>
         <w:t xml:space="preserve">    PESEL : positive int</w:t>
       </w:r>
     </w:p>
@@ -294,8 +370,14 @@
         <w:tabs>
           <w:tab w:val="left" w:pos="7356"/>
         </w:tabs>
-      </w:pPr>
-      <w:r>
+        <w:rPr>
+          <w:lang w:val="en-GB"/>
+        </w:rPr>
+      </w:pPr>
+      <w:r>
+        <w:rPr>
+          <w:lang w:val="en-GB"/>
+        </w:rPr>
         <w:t>}</w:t>
       </w:r>
     </w:p>
@@ -304,25 +386,68 @@
         <w:tabs>
           <w:tab w:val="left" w:pos="7356"/>
         </w:tabs>
-      </w:pPr>
-    </w:p>
-    <w:p>
-      <w:pPr>
-        <w:tabs>
-          <w:tab w:val="left" w:pos="7356"/>
-        </w:tabs>
-      </w:pPr>
-      <w:r>
-        <w:t>entity "System obsługi studenta" {</w:t>
-      </w:r>
-    </w:p>
-    <w:p>
-      <w:pPr>
-        <w:tabs>
-          <w:tab w:val="left" w:pos="7356"/>
-        </w:tabs>
-      </w:pPr>
-      <w:r>
+        <w:rPr>
+          <w:lang w:val="en-GB"/>
+        </w:rPr>
+      </w:pPr>
+    </w:p>
+    <w:p>
+      <w:pPr>
+        <w:tabs>
+          <w:tab w:val="left" w:pos="7356"/>
+        </w:tabs>
+        <w:rPr>
+          <w:lang w:val="en-GB"/>
+        </w:rPr>
+      </w:pPr>
+      <w:r>
+        <w:rPr>
+          <w:lang w:val="en-GB"/>
+        </w:rPr>
+        <w:t xml:space="preserve">entity "System </w:t>
+      </w:r>
+      <w:proofErr w:type="spellStart"/>
+      <w:r>
+        <w:rPr>
+          <w:lang w:val="en-GB"/>
+        </w:rPr>
+        <w:t>obsługi</w:t>
+      </w:r>
+      <w:proofErr w:type="spellEnd"/>
+      <w:r>
+        <w:rPr>
+          <w:lang w:val="en-GB"/>
+        </w:rPr>
+        <w:t xml:space="preserve"> </w:t>
+      </w:r>
+      <w:proofErr w:type="spellStart"/>
+      <w:r>
+        <w:rPr>
+          <w:lang w:val="en-GB"/>
+        </w:rPr>
+        <w:t>studenta</w:t>
+      </w:r>
+      <w:proofErr w:type="spellEnd"/>
+      <w:r>
+        <w:rPr>
+          <w:lang w:val="en-GB"/>
+        </w:rPr>
+        <w:t>" {</w:t>
+      </w:r>
+    </w:p>
+    <w:p>
+      <w:pPr>
+        <w:tabs>
+          <w:tab w:val="left" w:pos="7356"/>
+        </w:tabs>
+        <w:rPr>
+          <w:lang w:val="en-GB"/>
+        </w:rPr>
+      </w:pPr>
+      <w:r>
+        <w:rPr>
+          <w:lang w:val="en-GB"/>
+        </w:rPr>
         <w:t xml:space="preserve">    + SOS_ID : int</w:t>
       </w:r>
     </w:p>
@@ -331,8 +456,14 @@
         <w:tabs>
           <w:tab w:val="left" w:pos="7356"/>
         </w:tabs>
-      </w:pPr>
-      <w:r>
+        <w:rPr>
+          <w:lang w:val="en-GB"/>
+        </w:rPr>
+      </w:pPr>
+      <w:r>
+        <w:rPr>
+          <w:lang w:val="en-GB"/>
+        </w:rPr>
         <w:t xml:space="preserve">    Name : string</w:t>
       </w:r>
     </w:p>
@@ -341,8 +472,14 @@
         <w:tabs>
           <w:tab w:val="left" w:pos="7356"/>
         </w:tabs>
-      </w:pPr>
-      <w:r>
+        <w:rPr>
+          <w:lang w:val="en-GB"/>
+        </w:rPr>
+      </w:pPr>
+      <w:r>
+        <w:rPr>
+          <w:lang w:val="en-GB"/>
+        </w:rPr>
         <w:t xml:space="preserve">    Email : string</w:t>
       </w:r>
     </w:p>
@@ -351,8 +488,14 @@
         <w:tabs>
           <w:tab w:val="left" w:pos="7356"/>
         </w:tabs>
-      </w:pPr>
-      <w:r>
+        <w:rPr>
+          <w:lang w:val="en-GB"/>
+        </w:rPr>
+      </w:pPr>
+      <w:r>
+        <w:rPr>
+          <w:lang w:val="en-GB"/>
+        </w:rPr>
         <w:t xml:space="preserve">    Password : string</w:t>
       </w:r>
     </w:p>
@@ -361,9 +504,29 @@
         <w:tabs>
           <w:tab w:val="left" w:pos="7356"/>
         </w:tabs>
-      </w:pPr>
-      <w:r>
-        <w:t xml:space="preserve">    Contact_Number : string</w:t>
+        <w:rPr>
+          <w:lang w:val="en-GB"/>
+        </w:rPr>
+      </w:pPr>
+      <w:r>
+        <w:rPr>
+          <w:lang w:val="en-GB"/>
+        </w:rPr>
+        <w:t xml:space="preserve">    </w:t>
+      </w:r>
+      <w:proofErr w:type="spellStart"/>
+      <w:r>
+        <w:rPr>
+          <w:lang w:val="en-GB"/>
+        </w:rPr>
+        <w:t>Contact_Number</w:t>
+      </w:r>
+      <w:proofErr w:type="spellEnd"/>
+      <w:r>
+        <w:rPr>
+          <w:lang w:val="en-GB"/>
+        </w:rPr>
+        <w:t xml:space="preserve"> : string</w:t>
       </w:r>
     </w:p>
     <w:p>
@@ -389,19 +552,37 @@
           <w:tab w:val="left" w:pos="7356"/>
         </w:tabs>
       </w:pPr>
-      <w:r>
-        <w:t>entity "Przedmiot" {</w:t>
-      </w:r>
-    </w:p>
-    <w:p>
-      <w:pPr>
-        <w:tabs>
-          <w:tab w:val="left" w:pos="7356"/>
-        </w:tabs>
-      </w:pPr>
-      <w:r>
-        <w:t xml:space="preserve">    + Przedmiot_ID : int</w:t>
-      </w:r>
+      <w:proofErr w:type="spellStart"/>
+      <w:r>
+        <w:t>entity</w:t>
+      </w:r>
+      <w:proofErr w:type="spellEnd"/>
+      <w:r>
+        <w:t xml:space="preserve"> "Przedmiot" {</w:t>
+      </w:r>
+    </w:p>
+    <w:p>
+      <w:pPr>
+        <w:tabs>
+          <w:tab w:val="left" w:pos="7356"/>
+        </w:tabs>
+      </w:pPr>
+      <w:r>
+        <w:t xml:space="preserve">    + </w:t>
+      </w:r>
+      <w:proofErr w:type="spellStart"/>
+      <w:r>
+        <w:t>Przedmiot_ID</w:t>
+      </w:r>
+      <w:proofErr w:type="spellEnd"/>
+      <w:r>
+        <w:t xml:space="preserve"> : </w:t>
+      </w:r>
+      <w:proofErr w:type="spellStart"/>
+      <w:r>
+        <w:t>int</w:t>
+      </w:r>
+      <w:proofErr w:type="spellEnd"/>
     </w:p>
     <w:p>
       <w:pPr>
@@ -411,6 +592,109 @@
       </w:pPr>
       <w:r>
         <w:lastRenderedPageBreak/>
+        <w:t xml:space="preserve">    </w:t>
+      </w:r>
+      <w:proofErr w:type="spellStart"/>
+      <w:r>
+        <w:t>Name</w:t>
+      </w:r>
+      <w:proofErr w:type="spellEnd"/>
+      <w:r>
+        <w:t xml:space="preserve"> : string</w:t>
+      </w:r>
+    </w:p>
+    <w:p>
+      <w:pPr>
+        <w:tabs>
+          <w:tab w:val="left" w:pos="7356"/>
+        </w:tabs>
+      </w:pPr>
+      <w:r>
+        <w:t>}</w:t>
+      </w:r>
+    </w:p>
+    <w:p>
+      <w:pPr>
+        <w:tabs>
+          <w:tab w:val="left" w:pos="7356"/>
+        </w:tabs>
+      </w:pPr>
+    </w:p>
+    <w:p>
+      <w:pPr>
+        <w:tabs>
+          <w:tab w:val="left" w:pos="7356"/>
+        </w:tabs>
+      </w:pPr>
+    </w:p>
+    <w:p>
+      <w:pPr>
+        <w:tabs>
+          <w:tab w:val="left" w:pos="7356"/>
+        </w:tabs>
+      </w:pPr>
+    </w:p>
+    <w:p>
+      <w:pPr>
+        <w:tabs>
+          <w:tab w:val="left" w:pos="7356"/>
+        </w:tabs>
+      </w:pPr>
+      <w:proofErr w:type="spellStart"/>
+      <w:r>
+        <w:t>entity</w:t>
+      </w:r>
+      <w:proofErr w:type="spellEnd"/>
+      <w:r>
+        <w:t xml:space="preserve"> "Prowadzący" {</w:t>
+      </w:r>
+    </w:p>
+    <w:p>
+      <w:pPr>
+        <w:tabs>
+          <w:tab w:val="left" w:pos="7356"/>
+        </w:tabs>
+        <w:rPr>
+          <w:lang w:val="en-GB"/>
+        </w:rPr>
+      </w:pPr>
+      <w:r>
+        <w:t xml:space="preserve">    </w:t>
+      </w:r>
+      <w:r>
+        <w:rPr>
+          <w:lang w:val="en-GB"/>
+        </w:rPr>
+        <w:t xml:space="preserve">+ </w:t>
+      </w:r>
+      <w:proofErr w:type="spellStart"/>
+      <w:r>
+        <w:rPr>
+          <w:lang w:val="en-GB"/>
+        </w:rPr>
+        <w:t>Prowadzący_ID</w:t>
+      </w:r>
+      <w:proofErr w:type="spellEnd"/>
+      <w:r>
+        <w:rPr>
+          <w:lang w:val="en-GB"/>
+        </w:rPr>
+        <w:t xml:space="preserve"> : int</w:t>
+      </w:r>
+    </w:p>
+    <w:p>
+      <w:pPr>
+        <w:tabs>
+          <w:tab w:val="left" w:pos="7356"/>
+        </w:tabs>
+        <w:rPr>
+          <w:lang w:val="en-GB"/>
+        </w:rPr>
+      </w:pPr>
+      <w:r>
+        <w:rPr>
+          <w:lang w:val="en-GB"/>
+        </w:rPr>
         <w:t xml:space="preserve">    Name : string</w:t>
       </w:r>
     </w:p>
@@ -419,8 +703,30 @@
         <w:tabs>
           <w:tab w:val="left" w:pos="7356"/>
         </w:tabs>
-      </w:pPr>
-      <w:r>
+        <w:rPr>
+          <w:lang w:val="en-GB"/>
+        </w:rPr>
+      </w:pPr>
+      <w:r>
+        <w:rPr>
+          <w:lang w:val="en-GB"/>
+        </w:rPr>
+        <w:t xml:space="preserve">    Email : string</w:t>
+      </w:r>
+    </w:p>
+    <w:p>
+      <w:pPr>
+        <w:tabs>
+          <w:tab w:val="left" w:pos="7356"/>
+        </w:tabs>
+        <w:rPr>
+          <w:lang w:val="en-GB"/>
+        </w:rPr>
+      </w:pPr>
+      <w:r>
+        <w:rPr>
+          <w:lang w:val="en-GB"/>
+        </w:rPr>
         <w:t>}</w:t>
       </w:r>
     </w:p>
@@ -429,59 +735,84 @@
         <w:tabs>
           <w:tab w:val="left" w:pos="7356"/>
         </w:tabs>
-      </w:pPr>
-    </w:p>
-    <w:p>
-      <w:pPr>
-        <w:tabs>
-          <w:tab w:val="left" w:pos="7356"/>
-        </w:tabs>
-      </w:pPr>
-    </w:p>
-    <w:p>
-      <w:pPr>
-        <w:tabs>
-          <w:tab w:val="left" w:pos="7356"/>
-        </w:tabs>
-      </w:pPr>
-    </w:p>
-    <w:p>
-      <w:pPr>
-        <w:tabs>
-          <w:tab w:val="left" w:pos="7356"/>
-        </w:tabs>
-      </w:pPr>
-      <w:r>
-        <w:t>entity "Prowadzący" {</w:t>
-      </w:r>
-    </w:p>
-    <w:p>
-      <w:pPr>
-        <w:tabs>
-          <w:tab w:val="left" w:pos="7356"/>
-        </w:tabs>
-      </w:pPr>
-      <w:r>
-        <w:t xml:space="preserve">    + Prowadzący_ID : int</w:t>
-      </w:r>
-    </w:p>
-    <w:p>
-      <w:pPr>
-        <w:tabs>
-          <w:tab w:val="left" w:pos="7356"/>
-        </w:tabs>
-      </w:pPr>
-      <w:r>
-        <w:t xml:space="preserve">    Name : string</w:t>
-      </w:r>
-    </w:p>
-    <w:p>
-      <w:pPr>
-        <w:tabs>
-          <w:tab w:val="left" w:pos="7356"/>
-        </w:tabs>
-      </w:pPr>
-      <w:r>
+        <w:rPr>
+          <w:lang w:val="en-GB"/>
+        </w:rPr>
+      </w:pPr>
+    </w:p>
+    <w:p>
+      <w:pPr>
+        <w:tabs>
+          <w:tab w:val="left" w:pos="7356"/>
+        </w:tabs>
+        <w:rPr>
+          <w:lang w:val="en-GB"/>
+        </w:rPr>
+      </w:pPr>
+      <w:r>
+        <w:rPr>
+          <w:lang w:val="en-GB"/>
+        </w:rPr>
+        <w:t>entity "</w:t>
+      </w:r>
+      <w:proofErr w:type="spellStart"/>
+      <w:r>
+        <w:rPr>
+          <w:lang w:val="en-GB"/>
+        </w:rPr>
+        <w:t>Konto</w:t>
+      </w:r>
+      <w:proofErr w:type="spellEnd"/>
+      <w:r>
+        <w:rPr>
+          <w:lang w:val="en-GB"/>
+        </w:rPr>
+        <w:t>" {</w:t>
+      </w:r>
+    </w:p>
+    <w:p>
+      <w:pPr>
+        <w:tabs>
+          <w:tab w:val="left" w:pos="7356"/>
+        </w:tabs>
+        <w:rPr>
+          <w:lang w:val="en-GB"/>
+        </w:rPr>
+      </w:pPr>
+      <w:r>
+        <w:rPr>
+          <w:lang w:val="en-GB"/>
+        </w:rPr>
+        <w:t xml:space="preserve">    + </w:t>
+      </w:r>
+      <w:proofErr w:type="spellStart"/>
+      <w:r>
+        <w:rPr>
+          <w:lang w:val="en-GB"/>
+        </w:rPr>
+        <w:t>Konto_ID</w:t>
+      </w:r>
+      <w:proofErr w:type="spellEnd"/>
+      <w:r>
+        <w:rPr>
+          <w:lang w:val="en-GB"/>
+        </w:rPr>
+        <w:t xml:space="preserve"> : int</w:t>
+      </w:r>
+    </w:p>
+    <w:p>
+      <w:pPr>
+        <w:tabs>
+          <w:tab w:val="left" w:pos="7356"/>
+        </w:tabs>
+        <w:rPr>
+          <w:lang w:val="en-GB"/>
+        </w:rPr>
+      </w:pPr>
+      <w:r>
+        <w:rPr>
+          <w:lang w:val="en-GB"/>
+        </w:rPr>
         <w:t xml:space="preserve">    Email : string</w:t>
       </w:r>
     </w:p>
@@ -492,6 +823,27 @@
         </w:tabs>
       </w:pPr>
       <w:r>
+        <w:rPr>
+          <w:lang w:val="en-GB"/>
+        </w:rPr>
+        <w:t xml:space="preserve">    </w:t>
+      </w:r>
+      <w:proofErr w:type="spellStart"/>
+      <w:r>
+        <w:t>Password</w:t>
+      </w:r>
+      <w:proofErr w:type="spellEnd"/>
+      <w:r>
+        <w:t xml:space="preserve"> : string</w:t>
+      </w:r>
+    </w:p>
+    <w:p>
+      <w:pPr>
+        <w:tabs>
+          <w:tab w:val="left" w:pos="7356"/>
+        </w:tabs>
+      </w:pPr>
+      <w:r>
         <w:t>}</w:t>
       </w:r>
     </w:p>
@@ -508,47 +860,145 @@
           <w:tab w:val="left" w:pos="7356"/>
         </w:tabs>
       </w:pPr>
-      <w:r>
-        <w:t>entity "Konto" {</w:t>
-      </w:r>
-    </w:p>
-    <w:p>
-      <w:pPr>
-        <w:tabs>
-          <w:tab w:val="left" w:pos="7356"/>
-        </w:tabs>
-      </w:pPr>
-      <w:r>
-        <w:t xml:space="preserve">    + Konto_ID : int</w:t>
-      </w:r>
-    </w:p>
-    <w:p>
-      <w:pPr>
-        <w:tabs>
-          <w:tab w:val="left" w:pos="7356"/>
-        </w:tabs>
-      </w:pPr>
-      <w:r>
-        <w:t xml:space="preserve">    Email : string</w:t>
-      </w:r>
-    </w:p>
-    <w:p>
-      <w:pPr>
-        <w:tabs>
-          <w:tab w:val="left" w:pos="7356"/>
-        </w:tabs>
-      </w:pPr>
-      <w:r>
-        <w:t xml:space="preserve">    Password : string</w:t>
-      </w:r>
-    </w:p>
-    <w:p>
-      <w:pPr>
-        <w:tabs>
-          <w:tab w:val="left" w:pos="7356"/>
-        </w:tabs>
-      </w:pPr>
-      <w:r>
+      <w:proofErr w:type="spellStart"/>
+      <w:r>
+        <w:t>entity</w:t>
+      </w:r>
+      <w:proofErr w:type="spellEnd"/>
+      <w:r>
+        <w:t xml:space="preserve"> "</w:t>
+      </w:r>
+      <w:proofErr w:type="spellStart"/>
+      <w:r>
+        <w:t>Zapis_na_przedmiot</w:t>
+      </w:r>
+      <w:proofErr w:type="spellEnd"/>
+      <w:r>
+        <w:t>" {</w:t>
+      </w:r>
+    </w:p>
+    <w:p>
+      <w:pPr>
+        <w:tabs>
+          <w:tab w:val="left" w:pos="7356"/>
+        </w:tabs>
+        <w:rPr>
+          <w:lang w:val="en-GB"/>
+        </w:rPr>
+      </w:pPr>
+      <w:r>
+        <w:t xml:space="preserve">    </w:t>
+      </w:r>
+      <w:r>
+        <w:rPr>
+          <w:lang w:val="en-GB"/>
+        </w:rPr>
+        <w:t xml:space="preserve">+ </w:t>
+      </w:r>
+      <w:proofErr w:type="spellStart"/>
+      <w:r>
+        <w:rPr>
+          <w:lang w:val="en-GB"/>
+        </w:rPr>
+        <w:t>Zapis_ID</w:t>
+      </w:r>
+      <w:proofErr w:type="spellEnd"/>
+      <w:r>
+        <w:rPr>
+          <w:lang w:val="en-GB"/>
+        </w:rPr>
+        <w:t xml:space="preserve"> : int</w:t>
+      </w:r>
+    </w:p>
+    <w:p>
+      <w:pPr>
+        <w:tabs>
+          <w:tab w:val="left" w:pos="7356"/>
+        </w:tabs>
+        <w:rPr>
+          <w:lang w:val="en-GB"/>
+        </w:rPr>
+      </w:pPr>
+      <w:r>
+        <w:rPr>
+          <w:lang w:val="en-GB"/>
+        </w:rPr>
+        <w:t xml:space="preserve">    + </w:t>
+      </w:r>
+      <w:proofErr w:type="spellStart"/>
+      <w:r>
+        <w:rPr>
+          <w:lang w:val="en-GB"/>
+        </w:rPr>
+        <w:t>Student_ID</w:t>
+      </w:r>
+      <w:proofErr w:type="spellEnd"/>
+      <w:r>
+        <w:rPr>
+          <w:lang w:val="en-GB"/>
+        </w:rPr>
+        <w:t xml:space="preserve"> : int</w:t>
+      </w:r>
+    </w:p>
+    <w:p>
+      <w:pPr>
+        <w:tabs>
+          <w:tab w:val="left" w:pos="7356"/>
+        </w:tabs>
+        <w:rPr>
+          <w:lang w:val="en-GB"/>
+        </w:rPr>
+      </w:pPr>
+      <w:r>
+        <w:rPr>
+          <w:lang w:val="en-GB"/>
+        </w:rPr>
+        <w:t xml:space="preserve">    + </w:t>
+      </w:r>
+      <w:proofErr w:type="spellStart"/>
+      <w:r>
+        <w:rPr>
+          <w:lang w:val="en-GB"/>
+        </w:rPr>
+        <w:t>Przedmiot_ID</w:t>
+      </w:r>
+      <w:proofErr w:type="spellEnd"/>
+      <w:r>
+        <w:rPr>
+          <w:lang w:val="en-GB"/>
+        </w:rPr>
+        <w:t xml:space="preserve"> : int</w:t>
+      </w:r>
+    </w:p>
+    <w:p>
+      <w:pPr>
+        <w:tabs>
+          <w:tab w:val="left" w:pos="7356"/>
+        </w:tabs>
+        <w:rPr>
+          <w:lang w:val="en-GB"/>
+        </w:rPr>
+      </w:pPr>
+      <w:r>
+        <w:rPr>
+          <w:lang w:val="en-GB"/>
+        </w:rPr>
+        <w:t xml:space="preserve">    Date : date</w:t>
+      </w:r>
+    </w:p>
+    <w:p>
+      <w:pPr>
+        <w:tabs>
+          <w:tab w:val="left" w:pos="7356"/>
+        </w:tabs>
+        <w:rPr>
+          <w:lang w:val="en-GB"/>
+        </w:rPr>
+      </w:pPr>
+      <w:r>
+        <w:rPr>
+          <w:lang w:val="en-GB"/>
+        </w:rPr>
         <w:t>}</w:t>
       </w:r>
     </w:p>
@@ -557,65 +1007,160 @@
         <w:tabs>
           <w:tab w:val="left" w:pos="7356"/>
         </w:tabs>
-      </w:pPr>
-    </w:p>
-    <w:p>
-      <w:pPr>
-        <w:tabs>
-          <w:tab w:val="left" w:pos="7356"/>
-        </w:tabs>
-      </w:pPr>
-      <w:r>
-        <w:t>entity "Zapis_na_przedmiot" {</w:t>
-      </w:r>
-    </w:p>
-    <w:p>
-      <w:pPr>
-        <w:tabs>
-          <w:tab w:val="left" w:pos="7356"/>
-        </w:tabs>
-      </w:pPr>
-      <w:r>
-        <w:t xml:space="preserve">    + Zapis_ID : int</w:t>
-      </w:r>
-    </w:p>
-    <w:p>
-      <w:pPr>
-        <w:tabs>
-          <w:tab w:val="left" w:pos="7356"/>
-        </w:tabs>
-      </w:pPr>
-      <w:r>
-        <w:t xml:space="preserve">    + Student_ID : int</w:t>
-      </w:r>
-    </w:p>
-    <w:p>
-      <w:pPr>
-        <w:tabs>
-          <w:tab w:val="left" w:pos="7356"/>
-        </w:tabs>
-      </w:pPr>
-      <w:r>
-        <w:t xml:space="preserve">    + Przedmiot_ID : int</w:t>
-      </w:r>
-    </w:p>
-    <w:p>
-      <w:pPr>
-        <w:tabs>
-          <w:tab w:val="left" w:pos="7356"/>
-        </w:tabs>
-      </w:pPr>
-      <w:r>
-        <w:t xml:space="preserve">    Date : date</w:t>
-      </w:r>
-    </w:p>
-    <w:p>
-      <w:pPr>
-        <w:tabs>
-          <w:tab w:val="left" w:pos="7356"/>
-        </w:tabs>
-      </w:pPr>
-      <w:r>
+        <w:rPr>
+          <w:lang w:val="en-GB"/>
+        </w:rPr>
+      </w:pPr>
+    </w:p>
+    <w:p>
+      <w:pPr>
+        <w:tabs>
+          <w:tab w:val="left" w:pos="7356"/>
+        </w:tabs>
+        <w:rPr>
+          <w:lang w:val="en-GB"/>
+        </w:rPr>
+      </w:pPr>
+      <w:r>
+        <w:rPr>
+          <w:lang w:val="en-GB"/>
+        </w:rPr>
+        <w:t>entity "</w:t>
+      </w:r>
+      <w:proofErr w:type="spellStart"/>
+      <w:r>
+        <w:rPr>
+          <w:lang w:val="en-GB"/>
+        </w:rPr>
+        <w:t>Ocena</w:t>
+      </w:r>
+      <w:proofErr w:type="spellEnd"/>
+      <w:r>
+        <w:rPr>
+          <w:lang w:val="en-GB"/>
+        </w:rPr>
+        <w:t>" {</w:t>
+      </w:r>
+    </w:p>
+    <w:p>
+      <w:pPr>
+        <w:tabs>
+          <w:tab w:val="left" w:pos="7356"/>
+        </w:tabs>
+        <w:rPr>
+          <w:lang w:val="en-GB"/>
+        </w:rPr>
+      </w:pPr>
+      <w:r>
+        <w:rPr>
+          <w:lang w:val="en-GB"/>
+        </w:rPr>
+        <w:t xml:space="preserve">    + </w:t>
+      </w:r>
+      <w:proofErr w:type="spellStart"/>
+      <w:r>
+        <w:rPr>
+          <w:lang w:val="en-GB"/>
+        </w:rPr>
+        <w:t>Ocena_ID</w:t>
+      </w:r>
+      <w:proofErr w:type="spellEnd"/>
+      <w:r>
+        <w:rPr>
+          <w:lang w:val="en-GB"/>
+        </w:rPr>
+        <w:t xml:space="preserve"> : int</w:t>
+      </w:r>
+    </w:p>
+    <w:p>
+      <w:pPr>
+        <w:tabs>
+          <w:tab w:val="left" w:pos="7356"/>
+        </w:tabs>
+        <w:rPr>
+          <w:lang w:val="en-GB"/>
+        </w:rPr>
+      </w:pPr>
+      <w:r>
+        <w:rPr>
+          <w:lang w:val="en-GB"/>
+        </w:rPr>
+        <w:t xml:space="preserve">    + </w:t>
+      </w:r>
+      <w:proofErr w:type="spellStart"/>
+      <w:r>
+        <w:rPr>
+          <w:lang w:val="en-GB"/>
+        </w:rPr>
+        <w:t>Student_ID</w:t>
+      </w:r>
+      <w:proofErr w:type="spellEnd"/>
+      <w:r>
+        <w:rPr>
+          <w:lang w:val="en-GB"/>
+        </w:rPr>
+        <w:t xml:space="preserve"> : int</w:t>
+      </w:r>
+    </w:p>
+    <w:p>
+      <w:pPr>
+        <w:tabs>
+          <w:tab w:val="left" w:pos="7356"/>
+        </w:tabs>
+        <w:rPr>
+          <w:lang w:val="en-GB"/>
+        </w:rPr>
+      </w:pPr>
+      <w:r>
+        <w:rPr>
+          <w:lang w:val="en-GB"/>
+        </w:rPr>
+        <w:t xml:space="preserve">    + </w:t>
+      </w:r>
+      <w:proofErr w:type="spellStart"/>
+      <w:r>
+        <w:rPr>
+          <w:lang w:val="en-GB"/>
+        </w:rPr>
+        <w:t>Przedmiot_ID</w:t>
+      </w:r>
+      <w:proofErr w:type="spellEnd"/>
+      <w:r>
+        <w:rPr>
+          <w:lang w:val="en-GB"/>
+        </w:rPr>
+        <w:t xml:space="preserve"> : int</w:t>
+      </w:r>
+    </w:p>
+    <w:p>
+      <w:pPr>
+        <w:tabs>
+          <w:tab w:val="left" w:pos="7356"/>
+        </w:tabs>
+        <w:rPr>
+          <w:lang w:val="en-GB"/>
+        </w:rPr>
+      </w:pPr>
+      <w:r>
+        <w:rPr>
+          <w:lang w:val="en-GB"/>
+        </w:rPr>
+        <w:t xml:space="preserve">    Value : int</w:t>
+      </w:r>
+    </w:p>
+    <w:p>
+      <w:pPr>
+        <w:tabs>
+          <w:tab w:val="left" w:pos="7356"/>
+        </w:tabs>
+        <w:rPr>
+          <w:lang w:val="en-GB"/>
+        </w:rPr>
+      </w:pPr>
+      <w:r>
+        <w:rPr>
+          <w:lang w:val="en-GB"/>
+        </w:rPr>
         <w:t>}</w:t>
       </w:r>
     </w:p>
@@ -624,73 +1169,9 @@
         <w:tabs>
           <w:tab w:val="left" w:pos="7356"/>
         </w:tabs>
-      </w:pPr>
-    </w:p>
-    <w:p>
-      <w:pPr>
-        <w:tabs>
-          <w:tab w:val="left" w:pos="7356"/>
-        </w:tabs>
-      </w:pPr>
-      <w:r>
-        <w:t>entity "Ocena" {</w:t>
-      </w:r>
-    </w:p>
-    <w:p>
-      <w:pPr>
-        <w:tabs>
-          <w:tab w:val="left" w:pos="7356"/>
-        </w:tabs>
-      </w:pPr>
-      <w:r>
-        <w:t xml:space="preserve">    + Ocena_ID : int</w:t>
-      </w:r>
-    </w:p>
-    <w:p>
-      <w:pPr>
-        <w:tabs>
-          <w:tab w:val="left" w:pos="7356"/>
-        </w:tabs>
-      </w:pPr>
-      <w:r>
-        <w:t xml:space="preserve">    + Student_ID : int</w:t>
-      </w:r>
-    </w:p>
-    <w:p>
-      <w:pPr>
-        <w:tabs>
-          <w:tab w:val="left" w:pos="7356"/>
-        </w:tabs>
-      </w:pPr>
-      <w:r>
-        <w:t xml:space="preserve">    + Przedmiot_ID : int</w:t>
-      </w:r>
-    </w:p>
-    <w:p>
-      <w:pPr>
-        <w:tabs>
-          <w:tab w:val="left" w:pos="7356"/>
-        </w:tabs>
-      </w:pPr>
-      <w:r>
-        <w:t xml:space="preserve">    Value : int</w:t>
-      </w:r>
-    </w:p>
-    <w:p>
-      <w:pPr>
-        <w:tabs>
-          <w:tab w:val="left" w:pos="7356"/>
-        </w:tabs>
-      </w:pPr>
-      <w:r>
-        <w:t>}</w:t>
-      </w:r>
-    </w:p>
-    <w:p>
-      <w:pPr>
-        <w:tabs>
-          <w:tab w:val="left" w:pos="7356"/>
-        </w:tabs>
+        <w:rPr>
+          <w:lang w:val="en-GB"/>
+        </w:rPr>
       </w:pPr>
     </w:p>
     <w:p>
@@ -701,67 +1182,77 @@
       </w:pPr>
       <w:r>
         <w:lastRenderedPageBreak/>
-        <w:t>Student -- "System obsługi studenta"</w:t>
-      </w:r>
-    </w:p>
-    <w:p>
-      <w:pPr>
-        <w:tabs>
-          <w:tab w:val="left" w:pos="7356"/>
-        </w:tabs>
-      </w:pPr>
-      <w:r>
-        <w:t>Student -- Przedmiot</w:t>
-      </w:r>
-    </w:p>
-    <w:p>
-      <w:pPr>
-        <w:tabs>
-          <w:tab w:val="left" w:pos="7356"/>
-        </w:tabs>
-      </w:pPr>
-      <w:r>
-        <w:t>Prowadzący -- Przedmiot</w:t>
-      </w:r>
-    </w:p>
-    <w:p>
-      <w:pPr>
-        <w:tabs>
-          <w:tab w:val="left" w:pos="7356"/>
-        </w:tabs>
-      </w:pPr>
-      <w:r>
-        <w:t>"System obsługi studenta" -- Konto</w:t>
-      </w:r>
-    </w:p>
-    <w:p>
-      <w:pPr>
-        <w:tabs>
-          <w:tab w:val="left" w:pos="7356"/>
-        </w:tabs>
-      </w:pPr>
-      <w:r>
-        <w:t>Student -- Zapis_na_przedmiot</w:t>
-      </w:r>
-    </w:p>
-    <w:p>
-      <w:pPr>
-        <w:tabs>
-          <w:tab w:val="left" w:pos="7356"/>
-        </w:tabs>
-      </w:pPr>
-      <w:r>
-        <w:t>Przedmiot -- Zapis_na_przedmiot</w:t>
-      </w:r>
-    </w:p>
-    <w:p>
-      <w:pPr>
-        <w:tabs>
-          <w:tab w:val="left" w:pos="7356"/>
-        </w:tabs>
-      </w:pPr>
-      <w:r>
-        <w:t>Student -- Ocena</w:t>
+        <w:t>Student }o--|| "System obsługi studenta"</w:t>
+      </w:r>
+    </w:p>
+    <w:p>
+      <w:pPr>
+        <w:tabs>
+          <w:tab w:val="left" w:pos="7356"/>
+        </w:tabs>
+      </w:pPr>
+      <w:r>
+        <w:t>Student }--{ Przedmiot</w:t>
+      </w:r>
+    </w:p>
+    <w:p>
+      <w:pPr>
+        <w:tabs>
+          <w:tab w:val="left" w:pos="7356"/>
+        </w:tabs>
+      </w:pPr>
+      <w:r>
+        <w:t>Prowadzący ||--|{ Przedmiot</w:t>
+      </w:r>
+    </w:p>
+    <w:p>
+      <w:pPr>
+        <w:tabs>
+          <w:tab w:val="left" w:pos="7356"/>
+        </w:tabs>
+      </w:pPr>
+      <w:r>
+        <w:t>"System obsługi studenta" ||--o{ Konto</w:t>
+      </w:r>
+    </w:p>
+    <w:p>
+      <w:pPr>
+        <w:tabs>
+          <w:tab w:val="left" w:pos="7356"/>
+        </w:tabs>
+      </w:pPr>
+      <w:r>
+        <w:t xml:space="preserve">Student |o--|{ </w:t>
+      </w:r>
+      <w:proofErr w:type="spellStart"/>
+      <w:r>
+        <w:t>Zapis_na_przedmiot</w:t>
+      </w:r>
+      <w:proofErr w:type="spellEnd"/>
+    </w:p>
+    <w:p>
+      <w:pPr>
+        <w:tabs>
+          <w:tab w:val="left" w:pos="7356"/>
+        </w:tabs>
+      </w:pPr>
+      <w:r>
+        <w:t xml:space="preserve">Przedmiot }|--|{ </w:t>
+      </w:r>
+      <w:proofErr w:type="spellStart"/>
+      <w:r>
+        <w:t>Zapis_na_przedmiot</w:t>
+      </w:r>
+      <w:proofErr w:type="spellEnd"/>
+    </w:p>
+    <w:p>
+      <w:pPr>
+        <w:tabs>
+          <w:tab w:val="left" w:pos="7356"/>
+        </w:tabs>
+      </w:pPr>
+      <w:r>
+        <w:t>Student }o--o{ Ocena</w:t>
       </w:r>
     </w:p>
     <w:p>
@@ -779,8 +1270,14 @@
         <w:tabs>
           <w:tab w:val="left" w:pos="7356"/>
         </w:tabs>
-      </w:pPr>
-      <w:r>
+        <w:rPr>
+          <w:lang w:val="en-GB"/>
+        </w:rPr>
+      </w:pPr>
+      <w:r>
+        <w:rPr>
+          <w:lang w:val="en-GB"/>
+        </w:rPr>
         <w:t>@enduml</w:t>
       </w:r>
     </w:p>
@@ -805,10 +1302,10 @@
           <w:noProof/>
         </w:rPr>
         <w:drawing>
-          <wp:inline distT="0" distB="0" distL="0" distR="0" wp14:anchorId="3B1CF095" wp14:editId="604660D0">
-            <wp:extent cx="5543550" cy="4962525"/>
-            <wp:effectExtent l="0" t="0" r="0" b="9525"/>
-            <wp:docPr id="4" name="Obraz 4"/>
+          <wp:inline distT="0" distB="0" distL="0" distR="0" wp14:anchorId="376FB773" wp14:editId="547579DB">
+            <wp:extent cx="5760720" cy="6028055"/>
+            <wp:effectExtent l="0" t="0" r="0" b="0"/>
+            <wp:docPr id="1" name="Obraz 1" descr="Obraz zawierający diagram&#10;&#10;Opis wygenerowany automatycznie"/>
             <wp:cNvGraphicFramePr>
               <a:graphicFrameLocks xmlns:a="http://schemas.openxmlformats.org/drawingml/2006/main" noChangeAspect="1"/>
             </wp:cNvGraphicFramePr>
@@ -816,17 +1313,11 @@
               <a:graphicData uri="http://schemas.openxmlformats.org/drawingml/2006/picture">
                 <pic:pic xmlns:pic="http://schemas.openxmlformats.org/drawingml/2006/picture">
                   <pic:nvPicPr>
-                    <pic:cNvPr id="4" name="Obraz 4"/>
+                    <pic:cNvPr id="1" name="Obraz 1" descr="Obraz zawierający diagram&#10;&#10;Opis wygenerowany automatycznie"/>
                     <pic:cNvPicPr/>
                   </pic:nvPicPr>
                   <pic:blipFill>
-                    <a:blip r:embed="rId5">
-                      <a:extLst>
-                        <a:ext uri="{28A0092B-C50C-407E-A947-70E740481C1C}">
-                          <a14:useLocalDpi xmlns:a14="http://schemas.microsoft.com/office/drawing/2010/main" val="0"/>
-                        </a:ext>
-                      </a:extLst>
-                    </a:blip>
+                    <a:blip r:embed="rId5"/>
                     <a:stretch>
                       <a:fillRect/>
                     </a:stretch>
@@ -834,7 +1325,7 @@
                   <pic:spPr>
                     <a:xfrm>
                       <a:off x="0" y="0"/>
-                      <a:ext cx="5543550" cy="4962525"/>
+                      <a:ext cx="5760720" cy="6028055"/>
                     </a:xfrm>
                     <a:prstGeom prst="rect">
                       <a:avLst/>
@@ -847,8 +1338,6 @@
         </w:drawing>
       </w:r>
     </w:p>
-    <w:p/>
-    <w:p/>
     <w:sectPr>
       <w:pgSz w:w="11906" w:h="16838"/>
       <w:pgMar w:top="1417" w:right="1417" w:bottom="1417" w:left="1417" w:header="708" w:footer="708" w:gutter="0"/>

</xml_diff>